<commit_message>
fix: changed hard break file
</commit_message>
<xml_diff>
--- a/packages/super-editor/src/tests/data/hard-break.docx
+++ b/packages/super-editor/src/tests/data/hard-break.docx
@@ -21,8 +21,8 @@
     <w:sectPr>
       <w:headerReference w:type="default" r:id="rId6"/>
       <w:footerReference w:type="default" r:id="rId7"/>
-      <w:pgSz w:w="12240" w:h="15840"/>
-      <w:pgMar w:top="2880" w:right="1440" w:bottom="2871" w:left="1440" w:header="720" w:footer="846" w:gutter="0"/>
+      <w:pgSz w:w="12240" w:h="15840" w:orient="portrait"/>
+      <w:pgMar w:top="2880" w:right="1440" w:bottom="2880" w:left="1440" w:header="720" w:footer="846" w:gutter="0"/>
       <w:cols w:space="720"/>
       <w:docGrid w:linePitch="360"/>
     </w:sectPr>
@@ -146,7 +146,7 @@
   <w:docDefaults>
     <w:rPrDefault>
       <w:rPr>
-        <w:rFonts w:ascii="Arial" w:eastAsiaTheme="minorHAnsi" w:hAnsi="Arial" w:cs="Times New Roman (Body CS)"/>
+        <w:rFonts w:ascii="Arial" w:hAnsi="Arial" w:cs="Times New Roman (Body CS)" w:eastAsiaTheme="minorHAnsi"/>
         <w:kern w:val="2"/>
         <w:sz w:val="24"/>
         <w:szCs w:val="24"/>
@@ -159,14 +159,14 @@
   <w:latentStyles w:defLockedState="0" w:defUIPriority="99" w:defSemiHidden="0" w:defUnhideWhenUsed="0" w:defQFormat="0" w:count="376">
     <w:lsdException w:name="Normal" w:uiPriority="0" w:qFormat="1"/>
     <w:lsdException w:name="heading 1" w:uiPriority="9" w:qFormat="1"/>
-    <w:lsdException w:name="heading 2" w:semiHidden="1" w:uiPriority="9" w:unhideWhenUsed="1" w:qFormat="1"/>
-    <w:lsdException w:name="heading 3" w:semiHidden="1" w:uiPriority="9" w:unhideWhenUsed="1" w:qFormat="1"/>
-    <w:lsdException w:name="heading 4" w:semiHidden="1" w:uiPriority="9" w:unhideWhenUsed="1" w:qFormat="1"/>
-    <w:lsdException w:name="heading 5" w:semiHidden="1" w:uiPriority="9" w:unhideWhenUsed="1" w:qFormat="1"/>
-    <w:lsdException w:name="heading 6" w:semiHidden="1" w:uiPriority="9" w:unhideWhenUsed="1" w:qFormat="1"/>
-    <w:lsdException w:name="heading 7" w:semiHidden="1" w:uiPriority="9" w:unhideWhenUsed="1" w:qFormat="1"/>
-    <w:lsdException w:name="heading 8" w:semiHidden="1" w:uiPriority="9" w:unhideWhenUsed="1" w:qFormat="1"/>
-    <w:lsdException w:name="heading 9" w:semiHidden="1" w:uiPriority="9" w:unhideWhenUsed="1" w:qFormat="1"/>
+    <w:lsdException w:name="heading 2" w:uiPriority="9" w:semiHidden="1" w:unhideWhenUsed="1" w:qFormat="1"/>
+    <w:lsdException w:name="heading 3" w:uiPriority="9" w:semiHidden="1" w:unhideWhenUsed="1" w:qFormat="1"/>
+    <w:lsdException w:name="heading 4" w:uiPriority="9" w:semiHidden="1" w:unhideWhenUsed="1" w:qFormat="1"/>
+    <w:lsdException w:name="heading 5" w:uiPriority="9" w:semiHidden="1" w:unhideWhenUsed="1" w:qFormat="1"/>
+    <w:lsdException w:name="heading 6" w:uiPriority="9" w:semiHidden="1" w:unhideWhenUsed="1" w:qFormat="1"/>
+    <w:lsdException w:name="heading 7" w:uiPriority="9" w:semiHidden="1" w:unhideWhenUsed="1" w:qFormat="1"/>
+    <w:lsdException w:name="heading 8" w:uiPriority="9" w:semiHidden="1" w:unhideWhenUsed="1" w:qFormat="1"/>
+    <w:lsdException w:name="heading 9" w:uiPriority="9" w:semiHidden="1" w:unhideWhenUsed="1" w:qFormat="1"/>
     <w:lsdException w:name="index 1" w:semiHidden="1" w:unhideWhenUsed="1"/>
     <w:lsdException w:name="index 2" w:semiHidden="1" w:unhideWhenUsed="1"/>
     <w:lsdException w:name="index 3" w:semiHidden="1" w:unhideWhenUsed="1"/>
@@ -176,22 +176,22 @@
     <w:lsdException w:name="index 7" w:semiHidden="1" w:unhideWhenUsed="1"/>
     <w:lsdException w:name="index 8" w:semiHidden="1" w:unhideWhenUsed="1"/>
     <w:lsdException w:name="index 9" w:semiHidden="1" w:unhideWhenUsed="1"/>
-    <w:lsdException w:name="toc 1" w:semiHidden="1" w:uiPriority="39" w:unhideWhenUsed="1"/>
-    <w:lsdException w:name="toc 2" w:semiHidden="1" w:uiPriority="39" w:unhideWhenUsed="1"/>
-    <w:lsdException w:name="toc 3" w:semiHidden="1" w:uiPriority="39" w:unhideWhenUsed="1"/>
-    <w:lsdException w:name="toc 4" w:semiHidden="1" w:uiPriority="39" w:unhideWhenUsed="1"/>
-    <w:lsdException w:name="toc 5" w:semiHidden="1" w:uiPriority="39" w:unhideWhenUsed="1"/>
-    <w:lsdException w:name="toc 6" w:semiHidden="1" w:uiPriority="39" w:unhideWhenUsed="1"/>
-    <w:lsdException w:name="toc 7" w:semiHidden="1" w:uiPriority="39" w:unhideWhenUsed="1"/>
-    <w:lsdException w:name="toc 8" w:semiHidden="1" w:uiPriority="39" w:unhideWhenUsed="1"/>
-    <w:lsdException w:name="toc 9" w:semiHidden="1" w:uiPriority="39" w:unhideWhenUsed="1"/>
+    <w:lsdException w:name="toc 1" w:uiPriority="39" w:semiHidden="1" w:unhideWhenUsed="1"/>
+    <w:lsdException w:name="toc 2" w:uiPriority="39" w:semiHidden="1" w:unhideWhenUsed="1"/>
+    <w:lsdException w:name="toc 3" w:uiPriority="39" w:semiHidden="1" w:unhideWhenUsed="1"/>
+    <w:lsdException w:name="toc 4" w:uiPriority="39" w:semiHidden="1" w:unhideWhenUsed="1"/>
+    <w:lsdException w:name="toc 5" w:uiPriority="39" w:semiHidden="1" w:unhideWhenUsed="1"/>
+    <w:lsdException w:name="toc 6" w:uiPriority="39" w:semiHidden="1" w:unhideWhenUsed="1"/>
+    <w:lsdException w:name="toc 7" w:uiPriority="39" w:semiHidden="1" w:unhideWhenUsed="1"/>
+    <w:lsdException w:name="toc 8" w:uiPriority="39" w:semiHidden="1" w:unhideWhenUsed="1"/>
+    <w:lsdException w:name="toc 9" w:uiPriority="39" w:semiHidden="1" w:unhideWhenUsed="1"/>
     <w:lsdException w:name="Normal Indent" w:semiHidden="1" w:unhideWhenUsed="1"/>
     <w:lsdException w:name="footnote text" w:semiHidden="1" w:unhideWhenUsed="1"/>
     <w:lsdException w:name="annotation text" w:semiHidden="1" w:unhideWhenUsed="1"/>
     <w:lsdException w:name="header" w:semiHidden="1" w:unhideWhenUsed="1"/>
     <w:lsdException w:name="footer" w:semiHidden="1" w:unhideWhenUsed="1"/>
     <w:lsdException w:name="index heading" w:semiHidden="1" w:unhideWhenUsed="1"/>
-    <w:lsdException w:name="caption" w:semiHidden="1" w:uiPriority="35" w:unhideWhenUsed="1" w:qFormat="1"/>
+    <w:lsdException w:name="caption" w:uiPriority="35" w:semiHidden="1" w:unhideWhenUsed="1" w:qFormat="1"/>
     <w:lsdException w:name="table of figures" w:semiHidden="1" w:unhideWhenUsed="1"/>
     <w:lsdException w:name="envelope address" w:semiHidden="1" w:unhideWhenUsed="1"/>
     <w:lsdException w:name="envelope return" w:semiHidden="1" w:unhideWhenUsed="1"/>
@@ -222,7 +222,7 @@
     <w:lsdException w:name="Title" w:uiPriority="10" w:qFormat="1"/>
     <w:lsdException w:name="Closing" w:semiHidden="1" w:unhideWhenUsed="1"/>
     <w:lsdException w:name="Signature" w:semiHidden="1" w:unhideWhenUsed="1"/>
-    <w:lsdException w:name="Default Paragraph Font" w:semiHidden="1" w:uiPriority="1" w:unhideWhenUsed="1"/>
+    <w:lsdException w:name="Default Paragraph Font" w:uiPriority="1" w:semiHidden="1" w:unhideWhenUsed="1"/>
     <w:lsdException w:name="Body Text" w:semiHidden="1" w:unhideWhenUsed="1"/>
     <w:lsdException w:name="Body Text Indent" w:semiHidden="1" w:unhideWhenUsed="1"/>
     <w:lsdException w:name="List Continue" w:semiHidden="1" w:unhideWhenUsed="1"/>
@@ -422,8 +422,8 @@
     <w:lsdException w:name="Subtle Reference" w:uiPriority="31" w:qFormat="1"/>
     <w:lsdException w:name="Intense Reference" w:uiPriority="32" w:qFormat="1"/>
     <w:lsdException w:name="Book Title" w:uiPriority="33" w:qFormat="1"/>
-    <w:lsdException w:name="Bibliography" w:semiHidden="1" w:uiPriority="37" w:unhideWhenUsed="1"/>
-    <w:lsdException w:name="TOC Heading" w:semiHidden="1" w:uiPriority="39" w:unhideWhenUsed="1" w:qFormat="1"/>
+    <w:lsdException w:name="Bibliography" w:uiPriority="37" w:semiHidden="1" w:unhideWhenUsed="1"/>
+    <w:lsdException w:name="TOC Heading" w:uiPriority="39" w:semiHidden="1" w:unhideWhenUsed="1" w:qFormat="1"/>
     <w:lsdException w:name="Plain Table 1" w:uiPriority="41"/>
     <w:lsdException w:name="Plain Table 2" w:uiPriority="42"/>
     <w:lsdException w:name="Plain Table 3" w:uiPriority="43"/>
@@ -534,7 +534,7 @@
     <w:lsdException w:name="Unresolved Mention" w:semiHidden="1" w:unhideWhenUsed="1"/>
     <w:lsdException w:name="Smart Link" w:semiHidden="1" w:unhideWhenUsed="1"/>
   </w:latentStyles>
-  <w:style w:type="paragraph" w:default="1" w:styleId="Normal">
+  <w:style w:type="paragraph" w:styleId="Normal" w:default="1">
     <w:name w:val="Normal"/>
     <w:qFormat/>
   </w:style>
@@ -553,7 +553,7 @@
       <w:outlineLvl w:val="0"/>
     </w:pPr>
     <w:rPr>
-      <w:rFonts w:asciiTheme="majorHAnsi" w:eastAsiaTheme="majorEastAsia" w:hAnsiTheme="majorHAnsi" w:cstheme="majorBidi"/>
+      <w:rFonts w:asciiTheme="majorHAnsi" w:hAnsiTheme="majorHAnsi" w:eastAsiaTheme="majorEastAsia" w:cstheme="majorBidi"/>
       <w:color w:val="0F4761" w:themeColor="accent1" w:themeShade="BF"/>
       <w:sz w:val="40"/>
       <w:szCs w:val="40"/>
@@ -576,7 +576,7 @@
       <w:outlineLvl w:val="1"/>
     </w:pPr>
     <w:rPr>
-      <w:rFonts w:asciiTheme="majorHAnsi" w:eastAsiaTheme="majorEastAsia" w:hAnsiTheme="majorHAnsi" w:cstheme="majorBidi"/>
+      <w:rFonts w:asciiTheme="majorHAnsi" w:hAnsiTheme="majorHAnsi" w:eastAsiaTheme="majorEastAsia" w:cstheme="majorBidi"/>
       <w:color w:val="0F4761" w:themeColor="accent1" w:themeShade="BF"/>
       <w:sz w:val="32"/>
       <w:szCs w:val="32"/>
@@ -599,7 +599,7 @@
       <w:outlineLvl w:val="2"/>
     </w:pPr>
     <w:rPr>
-      <w:rFonts w:asciiTheme="minorHAnsi" w:eastAsiaTheme="majorEastAsia" w:hAnsiTheme="minorHAnsi" w:cstheme="majorBidi"/>
+      <w:rFonts w:asciiTheme="minorHAnsi" w:hAnsiTheme="minorHAnsi" w:eastAsiaTheme="majorEastAsia" w:cstheme="majorBidi"/>
       <w:color w:val="0F4761" w:themeColor="accent1" w:themeShade="BF"/>
       <w:sz w:val="28"/>
       <w:szCs w:val="28"/>
@@ -622,7 +622,7 @@
       <w:outlineLvl w:val="3"/>
     </w:pPr>
     <w:rPr>
-      <w:rFonts w:asciiTheme="minorHAnsi" w:eastAsiaTheme="majorEastAsia" w:hAnsiTheme="minorHAnsi" w:cstheme="majorBidi"/>
+      <w:rFonts w:asciiTheme="minorHAnsi" w:hAnsiTheme="minorHAnsi" w:eastAsiaTheme="majorEastAsia" w:cstheme="majorBidi"/>
       <w:i/>
       <w:iCs/>
       <w:color w:val="0F4761" w:themeColor="accent1" w:themeShade="BF"/>
@@ -645,7 +645,7 @@
       <w:outlineLvl w:val="4"/>
     </w:pPr>
     <w:rPr>
-      <w:rFonts w:asciiTheme="minorHAnsi" w:eastAsiaTheme="majorEastAsia" w:hAnsiTheme="minorHAnsi" w:cstheme="majorBidi"/>
+      <w:rFonts w:asciiTheme="minorHAnsi" w:hAnsiTheme="minorHAnsi" w:eastAsiaTheme="majorEastAsia" w:cstheme="majorBidi"/>
       <w:color w:val="0F4761" w:themeColor="accent1" w:themeShade="BF"/>
     </w:rPr>
   </w:style>
@@ -666,7 +666,7 @@
       <w:outlineLvl w:val="5"/>
     </w:pPr>
     <w:rPr>
-      <w:rFonts w:asciiTheme="minorHAnsi" w:eastAsiaTheme="majorEastAsia" w:hAnsiTheme="minorHAnsi" w:cstheme="majorBidi"/>
+      <w:rFonts w:asciiTheme="minorHAnsi" w:hAnsiTheme="minorHAnsi" w:eastAsiaTheme="majorEastAsia" w:cstheme="majorBidi"/>
       <w:i/>
       <w:iCs/>
       <w:color w:val="595959" w:themeColor="text1" w:themeTint="A6"/>
@@ -689,7 +689,7 @@
       <w:outlineLvl w:val="6"/>
     </w:pPr>
     <w:rPr>
-      <w:rFonts w:asciiTheme="minorHAnsi" w:eastAsiaTheme="majorEastAsia" w:hAnsiTheme="minorHAnsi" w:cstheme="majorBidi"/>
+      <w:rFonts w:asciiTheme="minorHAnsi" w:hAnsiTheme="minorHAnsi" w:eastAsiaTheme="majorEastAsia" w:cstheme="majorBidi"/>
       <w:color w:val="595959" w:themeColor="text1" w:themeTint="A6"/>
     </w:rPr>
   </w:style>
@@ -709,7 +709,7 @@
       <w:outlineLvl w:val="7"/>
     </w:pPr>
     <w:rPr>
-      <w:rFonts w:asciiTheme="minorHAnsi" w:eastAsiaTheme="majorEastAsia" w:hAnsiTheme="minorHAnsi" w:cstheme="majorBidi"/>
+      <w:rFonts w:asciiTheme="minorHAnsi" w:hAnsiTheme="minorHAnsi" w:eastAsiaTheme="majorEastAsia" w:cstheme="majorBidi"/>
       <w:i/>
       <w:iCs/>
       <w:color w:val="272727" w:themeColor="text1" w:themeTint="D8"/>
@@ -731,17 +731,17 @@
       <w:outlineLvl w:val="8"/>
     </w:pPr>
     <w:rPr>
-      <w:rFonts w:asciiTheme="minorHAnsi" w:eastAsiaTheme="majorEastAsia" w:hAnsiTheme="minorHAnsi" w:cstheme="majorBidi"/>
+      <w:rFonts w:asciiTheme="minorHAnsi" w:hAnsiTheme="minorHAnsi" w:eastAsiaTheme="majorEastAsia" w:cstheme="majorBidi"/>
       <w:color w:val="272727" w:themeColor="text1" w:themeTint="D8"/>
     </w:rPr>
   </w:style>
-  <w:style w:type="character" w:default="1" w:styleId="DefaultParagraphFont">
+  <w:style w:type="character" w:styleId="DefaultParagraphFont" w:default="1">
     <w:name w:val="Default Paragraph Font"/>
     <w:uiPriority w:val="1"/>
     <w:semiHidden/>
     <w:unhideWhenUsed/>
   </w:style>
-  <w:style w:type="table" w:default="1" w:styleId="TableNormal">
+  <w:style w:type="table" w:styleId="TableNormal" w:default="1">
     <w:name w:val="Normal Table"/>
     <w:uiPriority w:val="99"/>
     <w:semiHidden/>
@@ -756,26 +756,26 @@
       </w:tblCellMar>
     </w:tblPr>
   </w:style>
-  <w:style w:type="numbering" w:default="1" w:styleId="NoList">
+  <w:style w:type="numbering" w:styleId="NoList" w:default="1">
     <w:name w:val="No List"/>
     <w:uiPriority w:val="99"/>
     <w:semiHidden/>
     <w:unhideWhenUsed/>
   </w:style>
-  <w:style w:type="character" w:customStyle="1" w:styleId="Heading1Char">
+  <w:style w:type="character" w:styleId="Heading1Char" w:customStyle="1">
     <w:name w:val="Heading 1 Char"/>
     <w:basedOn w:val="DefaultParagraphFont"/>
     <w:link w:val="Heading1"/>
     <w:uiPriority w:val="9"/>
     <w:rsid w:val="00DF2158"/>
     <w:rPr>
-      <w:rFonts w:asciiTheme="majorHAnsi" w:eastAsiaTheme="majorEastAsia" w:hAnsiTheme="majorHAnsi" w:cstheme="majorBidi"/>
+      <w:rFonts w:asciiTheme="majorHAnsi" w:hAnsiTheme="majorHAnsi" w:eastAsiaTheme="majorEastAsia" w:cstheme="majorBidi"/>
       <w:color w:val="0F4761" w:themeColor="accent1" w:themeShade="BF"/>
       <w:sz w:val="40"/>
       <w:szCs w:val="40"/>
     </w:rPr>
   </w:style>
-  <w:style w:type="character" w:customStyle="1" w:styleId="Heading2Char">
+  <w:style w:type="character" w:styleId="Heading2Char" w:customStyle="1">
     <w:name w:val="Heading 2 Char"/>
     <w:basedOn w:val="DefaultParagraphFont"/>
     <w:link w:val="Heading2"/>
@@ -783,13 +783,13 @@
     <w:semiHidden/>
     <w:rsid w:val="00DF2158"/>
     <w:rPr>
-      <w:rFonts w:asciiTheme="majorHAnsi" w:eastAsiaTheme="majorEastAsia" w:hAnsiTheme="majorHAnsi" w:cstheme="majorBidi"/>
+      <w:rFonts w:asciiTheme="majorHAnsi" w:hAnsiTheme="majorHAnsi" w:eastAsiaTheme="majorEastAsia" w:cstheme="majorBidi"/>
       <w:color w:val="0F4761" w:themeColor="accent1" w:themeShade="BF"/>
       <w:sz w:val="32"/>
       <w:szCs w:val="32"/>
     </w:rPr>
   </w:style>
-  <w:style w:type="character" w:customStyle="1" w:styleId="Heading3Char">
+  <w:style w:type="character" w:styleId="Heading3Char" w:customStyle="1">
     <w:name w:val="Heading 3 Char"/>
     <w:basedOn w:val="DefaultParagraphFont"/>
     <w:link w:val="Heading3"/>
@@ -797,13 +797,13 @@
     <w:semiHidden/>
     <w:rsid w:val="00DF2158"/>
     <w:rPr>
-      <w:rFonts w:asciiTheme="minorHAnsi" w:eastAsiaTheme="majorEastAsia" w:hAnsiTheme="minorHAnsi" w:cstheme="majorBidi"/>
+      <w:rFonts w:asciiTheme="minorHAnsi" w:hAnsiTheme="minorHAnsi" w:eastAsiaTheme="majorEastAsia" w:cstheme="majorBidi"/>
       <w:color w:val="0F4761" w:themeColor="accent1" w:themeShade="BF"/>
       <w:sz w:val="28"/>
       <w:szCs w:val="28"/>
     </w:rPr>
   </w:style>
-  <w:style w:type="character" w:customStyle="1" w:styleId="Heading4Char">
+  <w:style w:type="character" w:styleId="Heading4Char" w:customStyle="1">
     <w:name w:val="Heading 4 Char"/>
     <w:basedOn w:val="DefaultParagraphFont"/>
     <w:link w:val="Heading4"/>
@@ -811,13 +811,13 @@
     <w:semiHidden/>
     <w:rsid w:val="00DF2158"/>
     <w:rPr>
-      <w:rFonts w:asciiTheme="minorHAnsi" w:eastAsiaTheme="majorEastAsia" w:hAnsiTheme="minorHAnsi" w:cstheme="majorBidi"/>
+      <w:rFonts w:asciiTheme="minorHAnsi" w:hAnsiTheme="minorHAnsi" w:eastAsiaTheme="majorEastAsia" w:cstheme="majorBidi"/>
       <w:i/>
       <w:iCs/>
       <w:color w:val="0F4761" w:themeColor="accent1" w:themeShade="BF"/>
     </w:rPr>
   </w:style>
-  <w:style w:type="character" w:customStyle="1" w:styleId="Heading5Char">
+  <w:style w:type="character" w:styleId="Heading5Char" w:customStyle="1">
     <w:name w:val="Heading 5 Char"/>
     <w:basedOn w:val="DefaultParagraphFont"/>
     <w:link w:val="Heading5"/>
@@ -825,11 +825,11 @@
     <w:semiHidden/>
     <w:rsid w:val="00DF2158"/>
     <w:rPr>
-      <w:rFonts w:asciiTheme="minorHAnsi" w:eastAsiaTheme="majorEastAsia" w:hAnsiTheme="minorHAnsi" w:cstheme="majorBidi"/>
+      <w:rFonts w:asciiTheme="minorHAnsi" w:hAnsiTheme="minorHAnsi" w:eastAsiaTheme="majorEastAsia" w:cstheme="majorBidi"/>
       <w:color w:val="0F4761" w:themeColor="accent1" w:themeShade="BF"/>
     </w:rPr>
   </w:style>
-  <w:style w:type="character" w:customStyle="1" w:styleId="Heading6Char">
+  <w:style w:type="character" w:styleId="Heading6Char" w:customStyle="1">
     <w:name w:val="Heading 6 Char"/>
     <w:basedOn w:val="DefaultParagraphFont"/>
     <w:link w:val="Heading6"/>
@@ -837,13 +837,13 @@
     <w:semiHidden/>
     <w:rsid w:val="00DF2158"/>
     <w:rPr>
-      <w:rFonts w:asciiTheme="minorHAnsi" w:eastAsiaTheme="majorEastAsia" w:hAnsiTheme="minorHAnsi" w:cstheme="majorBidi"/>
+      <w:rFonts w:asciiTheme="minorHAnsi" w:hAnsiTheme="minorHAnsi" w:eastAsiaTheme="majorEastAsia" w:cstheme="majorBidi"/>
       <w:i/>
       <w:iCs/>
       <w:color w:val="595959" w:themeColor="text1" w:themeTint="A6"/>
     </w:rPr>
   </w:style>
-  <w:style w:type="character" w:customStyle="1" w:styleId="Heading7Char">
+  <w:style w:type="character" w:styleId="Heading7Char" w:customStyle="1">
     <w:name w:val="Heading 7 Char"/>
     <w:basedOn w:val="DefaultParagraphFont"/>
     <w:link w:val="Heading7"/>
@@ -851,11 +851,11 @@
     <w:semiHidden/>
     <w:rsid w:val="00DF2158"/>
     <w:rPr>
-      <w:rFonts w:asciiTheme="minorHAnsi" w:eastAsiaTheme="majorEastAsia" w:hAnsiTheme="minorHAnsi" w:cstheme="majorBidi"/>
+      <w:rFonts w:asciiTheme="minorHAnsi" w:hAnsiTheme="minorHAnsi" w:eastAsiaTheme="majorEastAsia" w:cstheme="majorBidi"/>
       <w:color w:val="595959" w:themeColor="text1" w:themeTint="A6"/>
     </w:rPr>
   </w:style>
-  <w:style w:type="character" w:customStyle="1" w:styleId="Heading8Char">
+  <w:style w:type="character" w:styleId="Heading8Char" w:customStyle="1">
     <w:name w:val="Heading 8 Char"/>
     <w:basedOn w:val="DefaultParagraphFont"/>
     <w:link w:val="Heading8"/>
@@ -863,13 +863,13 @@
     <w:semiHidden/>
     <w:rsid w:val="00DF2158"/>
     <w:rPr>
-      <w:rFonts w:asciiTheme="minorHAnsi" w:eastAsiaTheme="majorEastAsia" w:hAnsiTheme="minorHAnsi" w:cstheme="majorBidi"/>
+      <w:rFonts w:asciiTheme="minorHAnsi" w:hAnsiTheme="minorHAnsi" w:eastAsiaTheme="majorEastAsia" w:cstheme="majorBidi"/>
       <w:i/>
       <w:iCs/>
       <w:color w:val="272727" w:themeColor="text1" w:themeTint="D8"/>
     </w:rPr>
   </w:style>
-  <w:style w:type="character" w:customStyle="1" w:styleId="Heading9Char">
+  <w:style w:type="character" w:styleId="Heading9Char" w:customStyle="1">
     <w:name w:val="Heading 9 Char"/>
     <w:basedOn w:val="DefaultParagraphFont"/>
     <w:link w:val="Heading9"/>
@@ -877,7 +877,7 @@
     <w:semiHidden/>
     <w:rsid w:val="00DF2158"/>
     <w:rPr>
-      <w:rFonts w:asciiTheme="minorHAnsi" w:eastAsiaTheme="majorEastAsia" w:hAnsiTheme="minorHAnsi" w:cstheme="majorBidi"/>
+      <w:rFonts w:asciiTheme="minorHAnsi" w:hAnsiTheme="minorHAnsi" w:eastAsiaTheme="majorEastAsia" w:cstheme="majorBidi"/>
       <w:color w:val="272727" w:themeColor="text1" w:themeTint="D8"/>
     </w:rPr>
   </w:style>
@@ -894,21 +894,21 @@
       <w:contextualSpacing/>
     </w:pPr>
     <w:rPr>
-      <w:rFonts w:asciiTheme="majorHAnsi" w:eastAsiaTheme="majorEastAsia" w:hAnsiTheme="majorHAnsi" w:cstheme="majorBidi"/>
+      <w:rFonts w:asciiTheme="majorHAnsi" w:hAnsiTheme="majorHAnsi" w:eastAsiaTheme="majorEastAsia" w:cstheme="majorBidi"/>
       <w:spacing w:val="-10"/>
       <w:kern w:val="28"/>
       <w:sz w:val="56"/>
       <w:szCs w:val="56"/>
     </w:rPr>
   </w:style>
-  <w:style w:type="character" w:customStyle="1" w:styleId="TitleChar">
+  <w:style w:type="character" w:styleId="TitleChar" w:customStyle="1">
     <w:name w:val="Title Char"/>
     <w:basedOn w:val="DefaultParagraphFont"/>
     <w:link w:val="Title"/>
     <w:uiPriority w:val="10"/>
     <w:rsid w:val="00DF2158"/>
     <w:rPr>
-      <w:rFonts w:asciiTheme="majorHAnsi" w:eastAsiaTheme="majorEastAsia" w:hAnsiTheme="majorHAnsi" w:cstheme="majorBidi"/>
+      <w:rFonts w:asciiTheme="majorHAnsi" w:hAnsiTheme="majorHAnsi" w:eastAsiaTheme="majorEastAsia" w:cstheme="majorBidi"/>
       <w:spacing w:val="-10"/>
       <w:kern w:val="28"/>
       <w:sz w:val="56"/>
@@ -930,21 +930,21 @@
       <w:spacing w:after="160"/>
     </w:pPr>
     <w:rPr>
-      <w:rFonts w:asciiTheme="minorHAnsi" w:eastAsiaTheme="majorEastAsia" w:hAnsiTheme="minorHAnsi" w:cstheme="majorBidi"/>
+      <w:rFonts w:asciiTheme="minorHAnsi" w:hAnsiTheme="minorHAnsi" w:eastAsiaTheme="majorEastAsia" w:cstheme="majorBidi"/>
       <w:color w:val="595959" w:themeColor="text1" w:themeTint="A6"/>
       <w:spacing w:val="15"/>
       <w:sz w:val="28"/>
       <w:szCs w:val="28"/>
     </w:rPr>
   </w:style>
-  <w:style w:type="character" w:customStyle="1" w:styleId="SubtitleChar">
+  <w:style w:type="character" w:styleId="SubtitleChar" w:customStyle="1">
     <w:name w:val="Subtitle Char"/>
     <w:basedOn w:val="DefaultParagraphFont"/>
     <w:link w:val="Subtitle"/>
     <w:uiPriority w:val="11"/>
     <w:rsid w:val="00DF2158"/>
     <w:rPr>
-      <w:rFonts w:asciiTheme="minorHAnsi" w:eastAsiaTheme="majorEastAsia" w:hAnsiTheme="minorHAnsi" w:cstheme="majorBidi"/>
+      <w:rFonts w:asciiTheme="minorHAnsi" w:hAnsiTheme="minorHAnsi" w:eastAsiaTheme="majorEastAsia" w:cstheme="majorBidi"/>
       <w:color w:val="595959" w:themeColor="text1" w:themeTint="A6"/>
       <w:spacing w:val="15"/>
       <w:sz w:val="28"/>
@@ -969,7 +969,7 @@
       <w:color w:val="404040" w:themeColor="text1" w:themeTint="BF"/>
     </w:rPr>
   </w:style>
-  <w:style w:type="character" w:customStyle="1" w:styleId="QuoteChar">
+  <w:style w:type="character" w:styleId="QuoteChar" w:customStyle="1">
     <w:name w:val="Quote Char"/>
     <w:basedOn w:val="DefaultParagraphFont"/>
     <w:link w:val="Quote"/>
@@ -1014,8 +1014,8 @@
     <w:rsid w:val="00DF2158"/>
     <w:pPr>
       <w:pBdr>
-        <w:top w:val="single" w:sz="4" w:space="10" w:color="0F4761" w:themeColor="accent1" w:themeShade="BF"/>
-        <w:bottom w:val="single" w:sz="4" w:space="10" w:color="0F4761" w:themeColor="accent1" w:themeShade="BF"/>
+        <w:top w:val="single" w:color="0F4761" w:themeColor="accent1" w:themeShade="BF" w:sz="4" w:space="10"/>
+        <w:bottom w:val="single" w:color="0F4761" w:themeColor="accent1" w:themeShade="BF" w:sz="4" w:space="10"/>
       </w:pBdr>
       <w:spacing w:before="360" w:after="360"/>
       <w:ind w:left="864" w:right="864"/>
@@ -1027,7 +1027,7 @@
       <w:color w:val="0F4761" w:themeColor="accent1" w:themeShade="BF"/>
     </w:rPr>
   </w:style>
-  <w:style w:type="character" w:customStyle="1" w:styleId="IntenseQuoteChar">
+  <w:style w:type="character" w:styleId="IntenseQuoteChar" w:customStyle="1">
     <w:name w:val="Intense Quote Char"/>
     <w:basedOn w:val="DefaultParagraphFont"/>
     <w:link w:val="IntenseQuote"/>
@@ -1067,7 +1067,7 @@
       </w:tabs>
     </w:pPr>
   </w:style>
-  <w:style w:type="character" w:customStyle="1" w:styleId="HeaderChar">
+  <w:style w:type="character" w:styleId="HeaderChar" w:customStyle="1">
     <w:name w:val="Header Char"/>
     <w:basedOn w:val="DefaultParagraphFont"/>
     <w:link w:val="Header"/>
@@ -1088,7 +1088,7 @@
       </w:tabs>
     </w:pPr>
   </w:style>
-  <w:style w:type="character" w:customStyle="1" w:styleId="FooterChar">
+  <w:style w:type="character" w:styleId="FooterChar" w:customStyle="1">
     <w:name w:val="Footer Char"/>
     <w:basedOn w:val="DefaultParagraphFont"/>
     <w:link w:val="Footer"/>

</xml_diff>